<commit_message>
Main er kørt og det virker :smile_cat:
</commit_message>
<xml_diff>
--- a/figures/SkabelontilMRCogGOLD.docx
+++ b/figures/SkabelontilMRCogGOLD.docx
@@ -1,6 +1,6 @@
 
 <file path=word/document.xml><?xml version="1.0" encoding="utf-8"?>
-<w:document xmlns:wpc="http://schemas.microsoft.com/office/word/2010/wordprocessingCanvas" xmlns:mc="http://schemas.openxmlformats.org/markup-compatibility/2006" xmlns:o="urn:schemas-microsoft-com:office:office" xmlns:r="http://schemas.openxmlformats.org/officeDocument/2006/relationships" xmlns:m="http://schemas.openxmlformats.org/officeDocument/2006/math" xmlns:v="urn:schemas-microsoft-com:vml" xmlns:wp14="http://schemas.microsoft.com/office/word/2010/wordprocessingDrawing" xmlns:wp="http://schemas.openxmlformats.org/drawingml/2006/wordprocessingDrawing" xmlns:w10="urn:schemas-microsoft-com:office:word" xmlns:w="http://schemas.openxmlformats.org/wordprocessingml/2006/main" xmlns:w14="http://schemas.microsoft.com/office/word/2010/wordml" xmlns:w15="http://schemas.microsoft.com/office/word/2012/wordml" xmlns:wpg="http://schemas.microsoft.com/office/word/2010/wordprocessingGroup" xmlns:wpi="http://schemas.microsoft.com/office/word/2010/wordprocessingInk" xmlns:wne="http://schemas.microsoft.com/office/word/2006/wordml" xmlns:wps="http://schemas.microsoft.com/office/word/2010/wordprocessingShape" mc:Ignorable="w14 w15 wp14">
+<w:document xmlns:wpc="http://schemas.microsoft.com/office/word/2010/wordprocessingCanvas" xmlns:cx="http://schemas.microsoft.com/office/drawing/2014/chartex" xmlns:cx1="http://schemas.microsoft.com/office/drawing/2015/9/8/chartex" xmlns:cx2="http://schemas.microsoft.com/office/drawing/2015/10/21/chartex" xmlns:cx3="http://schemas.microsoft.com/office/drawing/2016/5/9/chartex" xmlns:cx4="http://schemas.microsoft.com/office/drawing/2016/5/10/chartex" xmlns:cx5="http://schemas.microsoft.com/office/drawing/2016/5/11/chartex" xmlns:cx6="http://schemas.microsoft.com/office/drawing/2016/5/12/chartex" xmlns:cx7="http://schemas.microsoft.com/office/drawing/2016/5/13/chartex" xmlns:cx8="http://schemas.microsoft.com/office/drawing/2016/5/14/chartex" xmlns:mc="http://schemas.openxmlformats.org/markup-compatibility/2006" xmlns:o="urn:schemas-microsoft-com:office:office" xmlns:r="http://schemas.openxmlformats.org/officeDocument/2006/relationships" xmlns:m="http://schemas.openxmlformats.org/officeDocument/2006/math" xmlns:v="urn:schemas-microsoft-com:vml" xmlns:wp14="http://schemas.microsoft.com/office/word/2010/wordprocessingDrawing" xmlns:wp="http://schemas.openxmlformats.org/drawingml/2006/wordprocessingDrawing" xmlns:w10="urn:schemas-microsoft-com:office:word" xmlns:w="http://schemas.openxmlformats.org/wordprocessingml/2006/main" xmlns:w14="http://schemas.microsoft.com/office/word/2010/wordml" xmlns:w15="http://schemas.microsoft.com/office/word/2012/wordml" xmlns:w16se="http://schemas.microsoft.com/office/word/2015/wordml/symex" xmlns:wpg="http://schemas.microsoft.com/office/word/2010/wordprocessingGroup" xmlns:wpi="http://schemas.microsoft.com/office/word/2010/wordprocessingInk" xmlns:wne="http://schemas.microsoft.com/office/word/2006/wordml" xmlns:wps="http://schemas.microsoft.com/office/word/2010/wordprocessingShape" mc:Ignorable="w14 w15 w16se wp14">
   <w:body>
     <w:tbl>
       <w:tblPr>
@@ -2093,10 +2093,31 @@
         </w:rPr>
       </w:pPr>
     </w:p>
+    <w:p>
+      <w:pPr>
+        <w:spacing w:line="360" w:lineRule="auto"/>
+      </w:pPr>
+    </w:p>
+    <w:p>
+      <w:pPr>
+        <w:spacing w:line="360" w:lineRule="auto"/>
+        <w:rPr>
+          <w:b/>
+        </w:rPr>
+      </w:pPr>
+    </w:p>
+    <w:p>
+      <w:pPr>
+        <w:spacing w:line="360" w:lineRule="auto"/>
+        <w:rPr>
+          <w:b/>
+        </w:rPr>
+      </w:pPr>
+    </w:p>
     <w:tbl>
       <w:tblPr>
         <w:tblStyle w:val="Mediumskygge1-farve1"/>
-        <w:tblpPr w:leftFromText="141" w:rightFromText="141" w:vertAnchor="text" w:horzAnchor="margin" w:tblpXSpec="center" w:tblpY="985"/>
+        <w:tblpPr w:leftFromText="141" w:rightFromText="141" w:vertAnchor="text" w:horzAnchor="margin" w:tblpXSpec="center" w:tblpY="6675"/>
         <w:tblW w:w="11448" w:type="dxa"/>
         <w:tblLayout w:type="fixed"/>
         <w:tblLook w:val="04A0" w:firstRow="1" w:lastRow="0" w:firstColumn="1" w:lastColumn="0" w:noHBand="0" w:noVBand="1"/>
@@ -2145,7 +2166,6 @@
                 <w:sz w:val="32"/>
                 <w:szCs w:val="32"/>
               </w:rPr>
-              <w:lastRenderedPageBreak/>
               <w:t>Beslutningstabel</w:t>
             </w:r>
           </w:p>
@@ -2159,6 +2179,7 @@
           <w:tcPr>
             <w:cnfStyle w:val="001000000000" w:firstRow="0" w:lastRow="0" w:firstColumn="1" w:lastColumn="0" w:oddVBand="0" w:evenVBand="0" w:oddHBand="0" w:evenHBand="0" w:firstRowFirstColumn="0" w:firstRowLastColumn="0" w:lastRowFirstColumn="0" w:lastRowLastColumn="0"/>
             <w:tcW w:w="2235" w:type="dxa"/>
+            <w:shd w:val="clear" w:color="auto" w:fill="auto"/>
           </w:tcPr>
           <w:p>
             <w:pPr>
@@ -2181,6 +2202,7 @@
             <w:tcBorders>
               <w:left w:val="single" w:sz="4" w:space="0" w:color="4472C4" w:themeColor="accent1"/>
             </w:tcBorders>
+            <w:shd w:val="clear" w:color="auto" w:fill="auto"/>
           </w:tcPr>
           <w:p>
             <w:pPr>
@@ -2205,7 +2227,7 @@
             <w:tcBorders>
               <w:left w:val="single" w:sz="4" w:space="0" w:color="4472C4" w:themeColor="accent1"/>
             </w:tcBorders>
-            <w:shd w:val="clear" w:color="auto" w:fill="1F3864" w:themeFill="accent1" w:themeFillShade="80"/>
+            <w:shd w:val="clear" w:color="auto" w:fill="D0CECE" w:themeFill="background2" w:themeFillShade="E6"/>
           </w:tcPr>
           <w:p>
             <w:pPr>
@@ -2230,6 +2252,7 @@
             <w:tcBorders>
               <w:left w:val="single" w:sz="4" w:space="0" w:color="4472C4" w:themeColor="accent1"/>
             </w:tcBorders>
+            <w:shd w:val="clear" w:color="auto" w:fill="auto"/>
           </w:tcPr>
           <w:p>
             <w:pPr>
@@ -2254,6 +2277,7 @@
             <w:tcBorders>
               <w:left w:val="single" w:sz="4" w:space="0" w:color="4472C4" w:themeColor="accent1"/>
             </w:tcBorders>
+            <w:shd w:val="clear" w:color="auto" w:fill="auto"/>
           </w:tcPr>
           <w:p>
             <w:pPr>
@@ -2280,24 +2304,19 @@
           <w:tcPr>
             <w:cnfStyle w:val="001000000000" w:firstRow="0" w:lastRow="0" w:firstColumn="1" w:lastColumn="0" w:oddVBand="0" w:evenVBand="0" w:oddHBand="0" w:evenHBand="0" w:firstRowFirstColumn="0" w:firstRowLastColumn="0" w:lastRowFirstColumn="0" w:lastRowLastColumn="0"/>
             <w:tcW w:w="2235" w:type="dxa"/>
-          </w:tcPr>
-          <w:p>
-            <w:pPr>
-              <w:rPr>
-                <w:rFonts w:ascii="Arial" w:hAnsi="Arial"/>
-              </w:rPr>
-            </w:pPr>
-            <w:r>
-              <w:rPr>
-                <w:rFonts w:ascii="Arial" w:hAnsi="Arial"/>
-              </w:rPr>
-              <w:t>Helbredstil</w:t>
-            </w:r>
-            <w:r>
-              <w:rPr>
-                <w:rFonts w:ascii="Arial" w:hAnsi="Arial"/>
-              </w:rPr>
-              <w:t>stand</w:t>
+            <w:shd w:val="clear" w:color="auto" w:fill="auto"/>
+          </w:tcPr>
+          <w:p>
+            <w:pPr>
+              <w:rPr>
+                <w:rFonts w:ascii="Arial" w:hAnsi="Arial"/>
+              </w:rPr>
+            </w:pPr>
+            <w:r>
+              <w:rPr>
+                <w:rFonts w:ascii="Arial" w:hAnsi="Arial"/>
+              </w:rPr>
+              <w:t>Helbredstilstand</w:t>
             </w:r>
           </w:p>
         </w:tc>
@@ -2308,6 +2327,7 @@
             <w:tcBorders>
               <w:left w:val="single" w:sz="4" w:space="0" w:color="4472C4" w:themeColor="accent1"/>
             </w:tcBorders>
+            <w:shd w:val="clear" w:color="auto" w:fill="auto"/>
           </w:tcPr>
           <w:p>
             <w:pPr>
@@ -2321,13 +2341,7 @@
               <w:rPr>
                 <w:rFonts w:ascii="Arial" w:hAnsi="Arial"/>
               </w:rPr>
-              <w:t>1</w:t>
-            </w:r>
-            <w:r>
-              <w:rPr>
-                <w:rFonts w:ascii="Arial" w:hAnsi="Arial"/>
-              </w:rPr>
-              <w:t>: Meget dårligt</w:t>
+              <w:t>1: Meget dårligt</w:t>
             </w:r>
           </w:p>
         </w:tc>
@@ -2338,6 +2352,7 @@
             <w:tcBorders>
               <w:left w:val="single" w:sz="4" w:space="0" w:color="4472C4" w:themeColor="accent1"/>
             </w:tcBorders>
+            <w:shd w:val="clear" w:color="auto" w:fill="auto"/>
           </w:tcPr>
           <w:p>
             <w:pPr>
@@ -2351,13 +2366,7 @@
               <w:rPr>
                 <w:rFonts w:ascii="Arial" w:hAnsi="Arial"/>
               </w:rPr>
-              <w:t>2</w:t>
-            </w:r>
-            <w:r>
-              <w:rPr>
-                <w:rFonts w:ascii="Arial" w:hAnsi="Arial"/>
-              </w:rPr>
-              <w:t>: Dårligt</w:t>
+              <w:t>2: Dårligt</w:t>
             </w:r>
           </w:p>
         </w:tc>
@@ -2368,7 +2377,7 @@
             <w:tcBorders>
               <w:left w:val="single" w:sz="4" w:space="0" w:color="4472C4" w:themeColor="accent1"/>
             </w:tcBorders>
-            <w:shd w:val="clear" w:color="auto" w:fill="1F3864" w:themeFill="accent1" w:themeFillShade="80"/>
+            <w:shd w:val="clear" w:color="auto" w:fill="D0CECE" w:themeFill="background2" w:themeFillShade="E6"/>
           </w:tcPr>
           <w:p>
             <w:pPr>
@@ -2382,13 +2391,7 @@
               <w:rPr>
                 <w:rFonts w:ascii="Arial" w:hAnsi="Arial"/>
               </w:rPr>
-              <w:t>3</w:t>
-            </w:r>
-            <w:r>
-              <w:rPr>
-                <w:rFonts w:ascii="Arial" w:hAnsi="Arial"/>
-              </w:rPr>
-              <w:t>: Moderat</w:t>
+              <w:t>3: Moderat</w:t>
             </w:r>
           </w:p>
         </w:tc>
@@ -2399,6 +2402,7 @@
             <w:tcBorders>
               <w:left w:val="single" w:sz="4" w:space="0" w:color="4472C4" w:themeColor="accent1"/>
             </w:tcBorders>
+            <w:shd w:val="clear" w:color="auto" w:fill="auto"/>
           </w:tcPr>
           <w:p>
             <w:pPr>
@@ -2412,13 +2416,7 @@
               <w:rPr>
                 <w:rFonts w:ascii="Arial" w:hAnsi="Arial"/>
               </w:rPr>
-              <w:t>4</w:t>
-            </w:r>
-            <w:r>
-              <w:rPr>
-                <w:rFonts w:ascii="Arial" w:hAnsi="Arial"/>
-              </w:rPr>
-              <w:t>: Godt</w:t>
+              <w:t>4: Godt</w:t>
             </w:r>
           </w:p>
         </w:tc>
@@ -2429,6 +2427,7 @@
             <w:tcBorders>
               <w:left w:val="single" w:sz="4" w:space="0" w:color="4472C4" w:themeColor="accent1"/>
             </w:tcBorders>
+            <w:shd w:val="clear" w:color="auto" w:fill="auto"/>
           </w:tcPr>
           <w:p>
             <w:pPr>
@@ -2442,13 +2441,7 @@
               <w:rPr>
                 <w:rFonts w:ascii="Arial" w:hAnsi="Arial"/>
               </w:rPr>
-              <w:t>5</w:t>
-            </w:r>
-            <w:r>
-              <w:rPr>
-                <w:rFonts w:ascii="Arial" w:hAnsi="Arial"/>
-              </w:rPr>
-              <w:t>: Meget godt</w:t>
+              <w:t>5: Meget godt</w:t>
             </w:r>
           </w:p>
         </w:tc>
@@ -2466,6 +2459,7 @@
               <w:left w:val="single" w:sz="8" w:space="0" w:color="8EAADB" w:themeColor="accent1" w:themeTint="99"/>
               <w:bottom w:val="single" w:sz="8" w:space="0" w:color="8EAADB"/>
             </w:tcBorders>
+            <w:shd w:val="clear" w:color="auto" w:fill="auto"/>
           </w:tcPr>
           <w:p>
             <w:pPr>
@@ -2497,7 +2491,9 @@
               <w:top w:val="single" w:sz="8" w:space="0" w:color="8EAADB"/>
               <w:left w:val="dashed" w:sz="4" w:space="0" w:color="auto"/>
               <w:bottom w:val="dashed" w:sz="4" w:space="0" w:color="auto"/>
-            </w:tcBorders>
+              <w:right w:val="dashed" w:sz="4" w:space="0" w:color="auto"/>
+            </w:tcBorders>
+            <w:shd w:val="clear" w:color="auto" w:fill="auto"/>
           </w:tcPr>
           <w:p>
             <w:pPr>
@@ -2517,41 +2513,13 @@
           <w:tcPr>
             <w:tcW w:w="3118" w:type="dxa"/>
             <w:gridSpan w:val="5"/>
-            <w:tcBorders>
-              <w:top w:val="single" w:sz="8" w:space="0" w:color="8EAADB"/>
-              <w:left w:val="single" w:sz="4" w:space="0" w:color="4472C4" w:themeColor="accent1"/>
-              <w:bottom w:val="dashed" w:sz="4" w:space="0" w:color="auto"/>
-              <w:right w:val="dashed" w:sz="4" w:space="0" w:color="auto"/>
-            </w:tcBorders>
-            <w:shd w:val="clear" w:color="auto" w:fill="2F5496" w:themeFill="accent1" w:themeFillShade="BF"/>
-          </w:tcPr>
-          <w:p>
-            <w:pPr>
-              <w:jc w:val="center"/>
-              <w:cnfStyle w:val="000000010000" w:firstRow="0" w:lastRow="0" w:firstColumn="0" w:lastColumn="0" w:oddVBand="0" w:evenVBand="0" w:oddHBand="0" w:evenHBand="1" w:firstRowFirstColumn="0" w:firstRowLastColumn="0" w:lastRowFirstColumn="0" w:lastRowLastColumn="0"/>
-              <w:rPr>
-                <w:rFonts w:ascii="Arial" w:hAnsi="Arial"/>
-              </w:rPr>
-            </w:pPr>
-            <w:r>
-              <w:rPr>
-                <w:rFonts w:ascii="Arial" w:hAnsi="Arial"/>
-                <w:color w:val="FFFFFF" w:themeColor="background1"/>
-              </w:rPr>
-              <w:t>Konditionstræning</w:t>
-            </w:r>
-          </w:p>
-        </w:tc>
-        <w:tc>
-          <w:tcPr>
-            <w:tcW w:w="3119" w:type="dxa"/>
-            <w:gridSpan w:val="6"/>
             <w:tcBorders>
               <w:top w:val="single" w:sz="8" w:space="0" w:color="8EAADB"/>
               <w:left w:val="dashed" w:sz="4" w:space="0" w:color="auto"/>
               <w:bottom w:val="dashed" w:sz="4" w:space="0" w:color="auto"/>
               <w:right w:val="dashed" w:sz="4" w:space="0" w:color="auto"/>
             </w:tcBorders>
+            <w:shd w:val="clear" w:color="auto" w:fill="D0CECE" w:themeFill="background2" w:themeFillShade="E6"/>
           </w:tcPr>
           <w:p>
             <w:pPr>
@@ -2565,20 +2533,49 @@
               <w:rPr>
                 <w:rFonts w:ascii="Arial" w:hAnsi="Arial"/>
               </w:rPr>
-              <w:t>Styrketræning</w:t>
-            </w:r>
-          </w:p>
-        </w:tc>
-        <w:tc>
-          <w:tcPr>
-            <w:tcW w:w="2976" w:type="dxa"/>
-            <w:gridSpan w:val="4"/>
+              <w:t>Konditionstræning</w:t>
+            </w:r>
+          </w:p>
+        </w:tc>
+        <w:tc>
+          <w:tcPr>
+            <w:tcW w:w="3119" w:type="dxa"/>
+            <w:gridSpan w:val="6"/>
             <w:tcBorders>
               <w:top w:val="single" w:sz="8" w:space="0" w:color="8EAADB"/>
               <w:left w:val="dashed" w:sz="4" w:space="0" w:color="auto"/>
               <w:bottom w:val="dashed" w:sz="4" w:space="0" w:color="auto"/>
               <w:right w:val="dashed" w:sz="4" w:space="0" w:color="auto"/>
             </w:tcBorders>
+            <w:shd w:val="clear" w:color="auto" w:fill="auto"/>
+          </w:tcPr>
+          <w:p>
+            <w:pPr>
+              <w:jc w:val="center"/>
+              <w:cnfStyle w:val="000000010000" w:firstRow="0" w:lastRow="0" w:firstColumn="0" w:lastColumn="0" w:oddVBand="0" w:evenVBand="0" w:oddHBand="0" w:evenHBand="1" w:firstRowFirstColumn="0" w:firstRowLastColumn="0" w:lastRowFirstColumn="0" w:lastRowLastColumn="0"/>
+              <w:rPr>
+                <w:rFonts w:ascii="Arial" w:hAnsi="Arial"/>
+              </w:rPr>
+            </w:pPr>
+            <w:r>
+              <w:rPr>
+                <w:rFonts w:ascii="Arial" w:hAnsi="Arial"/>
+              </w:rPr>
+              <w:t>Styrketræning</w:t>
+            </w:r>
+          </w:p>
+        </w:tc>
+        <w:tc>
+          <w:tcPr>
+            <w:tcW w:w="2976" w:type="dxa"/>
+            <w:gridSpan w:val="4"/>
+            <w:tcBorders>
+              <w:top w:val="single" w:sz="8" w:space="0" w:color="8EAADB"/>
+              <w:left w:val="dashed" w:sz="4" w:space="0" w:color="auto"/>
+              <w:bottom w:val="dashed" w:sz="4" w:space="0" w:color="auto"/>
+              <w:right w:val="dashed" w:sz="4" w:space="0" w:color="auto"/>
+            </w:tcBorders>
+            <w:shd w:val="clear" w:color="auto" w:fill="auto"/>
           </w:tcPr>
           <w:p>
             <w:pPr>
@@ -2611,6 +2608,7 @@
               <w:bottom w:val="dashed" w:sz="4" w:space="0" w:color="auto"/>
               <w:right w:val="dashed" w:sz="4" w:space="0" w:color="auto"/>
             </w:tcBorders>
+            <w:shd w:val="clear" w:color="auto" w:fill="auto"/>
           </w:tcPr>
           <w:p>
             <w:pPr>
@@ -2635,6 +2633,7 @@
               <w:bottom w:val="dashed" w:sz="4" w:space="0" w:color="auto"/>
               <w:right w:val="dashed" w:sz="4" w:space="0" w:color="auto"/>
             </w:tcBorders>
+            <w:shd w:val="clear" w:color="auto" w:fill="auto"/>
           </w:tcPr>
           <w:p>
             <w:pPr>
@@ -2662,7 +2661,7 @@
               <w:bottom w:val="dashed" w:sz="4" w:space="0" w:color="auto"/>
               <w:right w:val="dashed" w:sz="4" w:space="0" w:color="auto"/>
             </w:tcBorders>
-            <w:shd w:val="clear" w:color="auto" w:fill="2F5496" w:themeFill="accent1" w:themeFillShade="BF"/>
+            <w:shd w:val="clear" w:color="auto" w:fill="D0CECE" w:themeFill="background2" w:themeFillShade="E6"/>
           </w:tcPr>
           <w:p>
             <w:pPr>
@@ -2675,7 +2674,6 @@
             <w:r>
               <w:rPr>
                 <w:rFonts w:ascii="Arial" w:hAnsi="Arial"/>
-                <w:color w:val="FFFFFF" w:themeColor="background1"/>
               </w:rPr>
               <w:t>Løbe</w:t>
             </w:r>
@@ -2691,6 +2689,7 @@
               <w:bottom w:val="dashed" w:sz="4" w:space="0" w:color="auto"/>
               <w:right w:val="dashed" w:sz="4" w:space="0" w:color="auto"/>
             </w:tcBorders>
+            <w:shd w:val="clear" w:color="auto" w:fill="auto"/>
           </w:tcPr>
           <w:p>
             <w:pPr>
@@ -2718,6 +2717,7 @@
               <w:bottom w:val="dashed" w:sz="4" w:space="0" w:color="auto"/>
               <w:right w:val="dashed" w:sz="4" w:space="0" w:color="auto"/>
             </w:tcBorders>
+            <w:shd w:val="clear" w:color="auto" w:fill="auto"/>
           </w:tcPr>
           <w:p>
             <w:pPr>
@@ -2745,6 +2745,7 @@
               <w:bottom w:val="dashed" w:sz="4" w:space="0" w:color="auto"/>
               <w:right w:val="dashed" w:sz="4" w:space="0" w:color="auto"/>
             </w:tcBorders>
+            <w:shd w:val="clear" w:color="auto" w:fill="auto"/>
           </w:tcPr>
           <w:p>
             <w:pPr>
@@ -2771,6 +2772,7 @@
               <w:bottom w:val="dashed" w:sz="4" w:space="0" w:color="auto"/>
               <w:right w:val="dashed" w:sz="4" w:space="0" w:color="auto"/>
             </w:tcBorders>
+            <w:shd w:val="clear" w:color="auto" w:fill="auto"/>
           </w:tcPr>
           <w:p>
             <w:pPr>
@@ -2798,6 +2800,7 @@
               <w:bottom w:val="dashed" w:sz="4" w:space="0" w:color="auto"/>
               <w:right w:val="dashed" w:sz="4" w:space="0" w:color="auto"/>
             </w:tcBorders>
+            <w:shd w:val="clear" w:color="auto" w:fill="auto"/>
           </w:tcPr>
           <w:p>
             <w:pPr>
@@ -2824,6 +2827,7 @@
               <w:bottom w:val="dashed" w:sz="4" w:space="0" w:color="auto"/>
               <w:right w:val="dashed" w:sz="4" w:space="0" w:color="auto"/>
             </w:tcBorders>
+            <w:shd w:val="clear" w:color="auto" w:fill="auto"/>
           </w:tcPr>
           <w:p>
             <w:pPr>
@@ -2848,7 +2852,9 @@
               <w:top w:val="dashed" w:sz="4" w:space="0" w:color="auto"/>
               <w:left w:val="dashed" w:sz="4" w:space="0" w:color="auto"/>
               <w:bottom w:val="dashed" w:sz="4" w:space="0" w:color="auto"/>
-            </w:tcBorders>
+              <w:right w:val="dashed" w:sz="4" w:space="0" w:color="auto"/>
+            </w:tcBorders>
+            <w:shd w:val="clear" w:color="auto" w:fill="auto"/>
           </w:tcPr>
           <w:p>
             <w:pPr>
@@ -2881,6 +2887,7 @@
               <w:bottom w:val="dashed" w:sz="4" w:space="0" w:color="auto"/>
               <w:right w:val="dashed" w:sz="4" w:space="0" w:color="auto"/>
             </w:tcBorders>
+            <w:shd w:val="clear" w:color="auto" w:fill="auto"/>
           </w:tcPr>
           <w:p>
             <w:pPr>
@@ -2906,6 +2913,7 @@
               <w:bottom w:val="dashed" w:sz="4" w:space="0" w:color="auto"/>
               <w:right w:val="dashed" w:sz="4" w:space="0" w:color="auto"/>
             </w:tcBorders>
+            <w:shd w:val="clear" w:color="auto" w:fill="auto"/>
           </w:tcPr>
           <w:p>
             <w:pPr>
@@ -2926,30 +2934,7 @@
                 <w:rFonts w:ascii="Arial" w:hAnsi="Arial"/>
               </w:rPr>
               <w:br/>
-            </w:r>
-            <w:r>
-              <w:rPr>
-                <w:rFonts w:ascii="Arial" w:hAnsi="Arial"/>
-              </w:rPr>
-              <w:t>(</w:t>
-            </w:r>
-            <w:r>
-              <w:rPr>
-                <w:rFonts w:ascii="Arial" w:hAnsi="Arial"/>
-              </w:rPr>
-              <w:t>+</w:t>
-            </w:r>
-            <w:r>
-              <w:rPr>
-                <w:rFonts w:ascii="Arial" w:hAnsi="Arial"/>
-              </w:rPr>
-              <w:t>)</w:t>
-            </w:r>
-            <w:r>
-              <w:rPr>
-                <w:rFonts w:ascii="Arial" w:hAnsi="Arial"/>
-              </w:rPr>
-              <w:t xml:space="preserve"> Træningsniveau</w:t>
+              <w:t>(+) Træningsniveau</w:t>
             </w:r>
           </w:p>
         </w:tc>
@@ -2963,6 +2948,7 @@
               <w:bottom w:val="dashed" w:sz="4" w:space="0" w:color="auto"/>
               <w:right w:val="dashed" w:sz="4" w:space="0" w:color="auto"/>
             </w:tcBorders>
+            <w:shd w:val="clear" w:color="auto" w:fill="auto"/>
           </w:tcPr>
           <w:p>
             <w:pPr>
@@ -2990,7 +2976,7 @@
               <w:bottom w:val="dashed" w:sz="4" w:space="0" w:color="auto"/>
               <w:right w:val="dashed" w:sz="4" w:space="0" w:color="auto"/>
             </w:tcBorders>
-            <w:shd w:val="clear" w:color="auto" w:fill="2F5496" w:themeFill="accent1" w:themeFillShade="BF"/>
+            <w:shd w:val="clear" w:color="auto" w:fill="D0CECE" w:themeFill="background2" w:themeFillShade="E6"/>
           </w:tcPr>
           <w:p>
             <w:pPr>
@@ -3003,44 +2989,15 @@
             <w:r>
               <w:rPr>
                 <w:rFonts w:ascii="Arial" w:hAnsi="Arial"/>
-                <w:color w:val="FFFFFF" w:themeColor="background1"/>
               </w:rPr>
               <w:t>Hård</w:t>
             </w:r>
             <w:r>
               <w:rPr>
                 <w:rFonts w:ascii="Arial" w:hAnsi="Arial"/>
-                <w:color w:val="FFFFFF" w:themeColor="background1"/>
               </w:rPr>
               <w:br/>
-            </w:r>
-            <w:r>
-              <w:rPr>
-                <w:rFonts w:ascii="Arial" w:hAnsi="Arial"/>
-                <w:color w:val="FFFFFF" w:themeColor="background1"/>
-              </w:rPr>
-              <w:t>(</w:t>
-            </w:r>
-            <w:r>
-              <w:rPr>
-                <w:rFonts w:ascii="Arial" w:hAnsi="Arial"/>
-                <w:color w:val="FFFFFF" w:themeColor="background1"/>
-              </w:rPr>
-              <w:t>-</w:t>
-            </w:r>
-            <w:r>
-              <w:rPr>
-                <w:rFonts w:ascii="Arial" w:hAnsi="Arial"/>
-                <w:color w:val="FFFFFF" w:themeColor="background1"/>
-              </w:rPr>
-              <w:t>)</w:t>
-            </w:r>
-            <w:r>
-              <w:rPr>
-                <w:rFonts w:ascii="Arial" w:hAnsi="Arial"/>
-                <w:color w:val="FFFFFF" w:themeColor="background1"/>
-              </w:rPr>
-              <w:t xml:space="preserve"> Træningsniveau</w:t>
+              <w:t>(-) Træningsniveau</w:t>
             </w:r>
           </w:p>
         </w:tc>
@@ -3058,7 +3015,9 @@
               <w:top w:val="dashed" w:sz="4" w:space="0" w:color="auto"/>
               <w:left w:val="dashed" w:sz="4" w:space="0" w:color="auto"/>
               <w:bottom w:val="dashed" w:sz="4" w:space="0" w:color="auto"/>
-            </w:tcBorders>
+              <w:right w:val="dashed" w:sz="4" w:space="0" w:color="auto"/>
+            </w:tcBorders>
+            <w:shd w:val="clear" w:color="auto" w:fill="auto"/>
           </w:tcPr>
           <w:p>
             <w:pPr>
@@ -3073,24 +3032,12 @@
                 <w:rFonts w:ascii="Arial" w:hAnsi="Arial"/>
                 <w:b w:val="0"/>
               </w:rPr>
-              <w:t>Reguleret t</w:t>
-            </w:r>
-            <w:r>
-              <w:rPr>
-                <w:rFonts w:ascii="Arial" w:hAnsi="Arial"/>
-                <w:b w:val="0"/>
-              </w:rPr>
-              <w:t>ræningsniveau</w:t>
+              <w:t>Reguleret træningsniveau</w:t>
             </w:r>
           </w:p>
         </w:tc>
       </w:tr>
     </w:tbl>
-    <w:p>
-      <w:pPr>
-        <w:spacing w:line="360" w:lineRule="auto"/>
-      </w:pPr>
-    </w:p>
     <w:p>
       <w:pPr>
         <w:spacing w:line="360" w:lineRule="auto"/>
@@ -3098,16 +3045,21 @@
           <w:b/>
         </w:rPr>
       </w:pPr>
-      <w:bookmarkStart w:id="0" w:name="_GoBack"/>
-      <w:bookmarkEnd w:id="0"/>
     </w:p>
     <w:p>
       <w:pPr>
-        <w:spacing w:line="360" w:lineRule="auto"/>
         <w:rPr>
           <w:b/>
         </w:rPr>
       </w:pPr>
+      <w:r>
+        <w:rPr>
+          <w:b/>
+        </w:rPr>
+        <w:br w:type="page"/>
+      </w:r>
+      <w:bookmarkStart w:id="0" w:name="_GoBack"/>
+      <w:bookmarkEnd w:id="0"/>
     </w:p>
     <w:p>
       <w:pPr>
@@ -3128,7 +3080,7 @@
 </file>
 
 <file path=word/styles.xml><?xml version="1.0" encoding="utf-8"?>
-<w:styles xmlns:mc="http://schemas.openxmlformats.org/markup-compatibility/2006" xmlns:r="http://schemas.openxmlformats.org/officeDocument/2006/relationships" xmlns:w="http://schemas.openxmlformats.org/wordprocessingml/2006/main" xmlns:w14="http://schemas.microsoft.com/office/word/2010/wordml" xmlns:w15="http://schemas.microsoft.com/office/word/2012/wordml" mc:Ignorable="w14 w15">
+<w:styles xmlns:mc="http://schemas.openxmlformats.org/markup-compatibility/2006" xmlns:r="http://schemas.openxmlformats.org/officeDocument/2006/relationships" xmlns:w="http://schemas.openxmlformats.org/wordprocessingml/2006/main" xmlns:w14="http://schemas.microsoft.com/office/word/2010/wordml" xmlns:w15="http://schemas.microsoft.com/office/word/2012/wordml" xmlns:w16se="http://schemas.microsoft.com/office/word/2015/wordml/symex" mc:Ignorable="w14 w15 w16se">
   <w:docDefaults>
     <w:rPrDefault>
       <w:rPr>
@@ -3144,7 +3096,7 @@
       </w:pPr>
     </w:pPrDefault>
   </w:docDefaults>
-  <w:latentStyles w:defLockedState="0" w:defUIPriority="99" w:defSemiHidden="0" w:defUnhideWhenUsed="0" w:defQFormat="0" w:count="371">
+  <w:latentStyles w:defLockedState="0" w:defUIPriority="99" w:defSemiHidden="0" w:defUnhideWhenUsed="0" w:defQFormat="0" w:count="374">
     <w:lsdException w:name="Normal" w:uiPriority="0" w:qFormat="1"/>
     <w:lsdException w:name="heading 1" w:uiPriority="9" w:qFormat="1"/>
     <w:lsdException w:name="heading 2" w:semiHidden="1" w:uiPriority="9" w:unhideWhenUsed="1" w:qFormat="1"/>
@@ -3507,6 +3459,9 @@
     <w:lsdException w:name="List Table 5 Dark Accent 6" w:uiPriority="50"/>
     <w:lsdException w:name="List Table 6 Colorful Accent 6" w:uiPriority="51"/>
     <w:lsdException w:name="List Table 7 Colorful Accent 6" w:uiPriority="52"/>
+    <w:lsdException w:name="Mention" w:semiHidden="1" w:unhideWhenUsed="1"/>
+    <w:lsdException w:name="Smart Hyperlink" w:semiHidden="1" w:unhideWhenUsed="1"/>
+    <w:lsdException w:name="Hashtag" w:semiHidden="1" w:unhideWhenUsed="1"/>
   </w:latentStyles>
   <w:style w:type="paragraph" w:default="1" w:styleId="Normal">
     <w:name w:val="Normal"/>
@@ -4008,7 +3963,7 @@
 </file>
 
 <file path=customXml/itemProps1.xml><?xml version="1.0" encoding="utf-8"?>
-<ds:datastoreItem xmlns:ds="http://schemas.openxmlformats.org/officeDocument/2006/customXml" ds:itemID="{AC4DC727-37C6-4A41-9AD2-485DCDCE361D}">
+<ds:datastoreItem xmlns:ds="http://schemas.openxmlformats.org/officeDocument/2006/customXml" ds:itemID="{ED4E89F5-BB77-4B8B-AD1D-A2B664C4FC10}">
   <ds:schemaRefs>
     <ds:schemaRef ds:uri="http://schemas.openxmlformats.org/officeDocument/2006/bibliography"/>
   </ds:schemaRefs>

</xml_diff>

<commit_message>
Lidt ændringer i aktiv-diagram
</commit_message>
<xml_diff>
--- a/figures/SkabelontilMRCogGOLD.docx
+++ b/figures/SkabelontilMRCogGOLD.docx
@@ -368,7 +368,6 @@
             <w:r>
               <w:rPr>
                 <w:rFonts w:ascii="Arial" w:hAnsi="Arial"/>
-                <w:bCs w:val="0"/>
               </w:rPr>
               <w:t>SVÆRHEDSGRAD</w:t>
             </w:r>
@@ -441,7 +440,6 @@
             <w:r>
               <w:rPr>
                 <w:rFonts w:ascii="Arial" w:hAnsi="Arial"/>
-                <w:b w:val="0"/>
               </w:rPr>
               <w:t>1 GOLD Mild</w:t>
             </w:r>
@@ -515,7 +513,6 @@
             <w:r>
               <w:rPr>
                 <w:rFonts w:ascii="Arial" w:hAnsi="Arial"/>
-                <w:b w:val="0"/>
               </w:rPr>
               <w:t>2 GOLD Moderat</w:t>
             </w:r>
@@ -581,7 +578,6 @@
             <w:r>
               <w:rPr>
                 <w:rFonts w:ascii="Arial" w:hAnsi="Arial"/>
-                <w:b w:val="0"/>
               </w:rPr>
               <w:t>3 GOLD Svær</w:t>
             </w:r>
@@ -648,7 +644,6 @@
             <w:r>
               <w:rPr>
                 <w:rFonts w:ascii="Arial" w:hAnsi="Arial"/>
-                <w:b w:val="0"/>
               </w:rPr>
               <w:t>4 GOLD Meget svær</w:t>
             </w:r>
@@ -803,7 +798,6 @@
             <w:r>
               <w:rPr>
                 <w:rFonts w:ascii="Arial" w:hAnsi="Arial"/>
-                <w:bCs w:val="0"/>
               </w:rPr>
               <w:t>Kategori:</w:t>
             </w:r>
@@ -954,7 +948,6 @@
             <w:r>
               <w:rPr>
                 <w:rFonts w:ascii="Arial" w:hAnsi="Arial"/>
-                <w:b w:val="0"/>
               </w:rPr>
               <w:t>Anstand (km)</w:t>
             </w:r>
@@ -1116,7 +1109,6 @@
             <w:r>
               <w:rPr>
                 <w:rFonts w:ascii="Arial" w:hAnsi="Arial"/>
-                <w:b w:val="0"/>
               </w:rPr>
               <w:t>Tid (min)</w:t>
             </w:r>
@@ -1278,7 +1270,6 @@
             <w:r>
               <w:rPr>
                 <w:rFonts w:ascii="Arial" w:hAnsi="Arial"/>
-                <w:b w:val="0"/>
               </w:rPr>
               <w:t>Gennemført træning</w:t>
             </w:r>
@@ -1441,14 +1432,12 @@
             <w:r>
               <w:rPr>
                 <w:rFonts w:ascii="Arial" w:hAnsi="Arial"/>
-                <w:b w:val="0"/>
               </w:rPr>
               <w:t>Gennemført</w:t>
             </w:r>
             <w:r>
               <w:rPr>
                 <w:rFonts w:ascii="Arial" w:hAnsi="Arial"/>
-                <w:b w:val="0"/>
               </w:rPr>
               <w:t xml:space="preserve"> uger med træning</w:t>
             </w:r>
@@ -1611,7 +1600,6 @@
             <w:r>
               <w:rPr>
                 <w:rFonts w:ascii="Arial" w:hAnsi="Arial"/>
-                <w:b w:val="0"/>
               </w:rPr>
               <w:t>Gennemført konditionstræning</w:t>
             </w:r>
@@ -1774,7 +1762,6 @@
             <w:r>
               <w:rPr>
                 <w:rFonts w:ascii="Arial" w:hAnsi="Arial"/>
-                <w:b w:val="0"/>
               </w:rPr>
               <w:t>Gennemført styrketræning</w:t>
             </w:r>
@@ -1937,7 +1924,6 @@
             <w:r>
               <w:rPr>
                 <w:rFonts w:ascii="Arial" w:hAnsi="Arial"/>
-                <w:b w:val="0"/>
               </w:rPr>
               <w:t>Gennemført vejrtrækningsøvelse</w:t>
             </w:r>
@@ -2150,6 +2136,9 @@
             <w:cnfStyle w:val="001000000000" w:firstRow="0" w:lastRow="0" w:firstColumn="1" w:lastColumn="0" w:oddVBand="0" w:evenVBand="0" w:oddHBand="0" w:evenHBand="0" w:firstRowFirstColumn="0" w:firstRowLastColumn="0" w:lastRowFirstColumn="0" w:lastRowLastColumn="0"/>
             <w:tcW w:w="11448" w:type="dxa"/>
             <w:gridSpan w:val="16"/>
+            <w:tcBorders>
+              <w:bottom w:val="single" w:sz="8" w:space="0" w:color="8EAADB" w:themeColor="accent1" w:themeTint="99"/>
+            </w:tcBorders>
           </w:tcPr>
           <w:p>
             <w:pPr>
@@ -2166,7 +2155,14 @@
                 <w:sz w:val="32"/>
                 <w:szCs w:val="32"/>
               </w:rPr>
-              <w:t>Beslutningstabel</w:t>
+              <w:t>Simpel b</w:t>
+            </w:r>
+            <w:r>
+              <w:rPr>
+                <w:sz w:val="32"/>
+                <w:szCs w:val="32"/>
+              </w:rPr>
+              <w:t>eslutningstabel</w:t>
             </w:r>
           </w:p>
         </w:tc>
@@ -2179,6 +2175,12 @@
           <w:tcPr>
             <w:cnfStyle w:val="001000000000" w:firstRow="0" w:lastRow="0" w:firstColumn="1" w:lastColumn="0" w:oddVBand="0" w:evenVBand="0" w:oddHBand="0" w:evenHBand="0" w:firstRowFirstColumn="0" w:firstRowLastColumn="0" w:lastRowFirstColumn="0" w:lastRowLastColumn="0"/>
             <w:tcW w:w="2235" w:type="dxa"/>
+            <w:tcBorders>
+              <w:top w:val="single" w:sz="8" w:space="0" w:color="8EAADB" w:themeColor="accent1" w:themeTint="99"/>
+              <w:left w:val="single" w:sz="8" w:space="0" w:color="8EAADB" w:themeColor="accent1" w:themeTint="99"/>
+              <w:bottom w:val="single" w:sz="8" w:space="0" w:color="8EAADB" w:themeColor="accent1" w:themeTint="99"/>
+              <w:right w:val="single" w:sz="8" w:space="0" w:color="8EAADB" w:themeColor="accent1" w:themeTint="99"/>
+            </w:tcBorders>
             <w:shd w:val="clear" w:color="auto" w:fill="auto"/>
           </w:tcPr>
           <w:p>
@@ -2200,7 +2202,10 @@
             <w:tcW w:w="2232" w:type="dxa"/>
             <w:gridSpan w:val="4"/>
             <w:tcBorders>
-              <w:left w:val="single" w:sz="4" w:space="0" w:color="4472C4" w:themeColor="accent1"/>
+              <w:top w:val="single" w:sz="8" w:space="0" w:color="8EAADB" w:themeColor="accent1" w:themeTint="99"/>
+              <w:left w:val="single" w:sz="8" w:space="0" w:color="8EAADB" w:themeColor="accent1" w:themeTint="99"/>
+              <w:bottom w:val="single" w:sz="8" w:space="0" w:color="8EAADB" w:themeColor="accent1" w:themeTint="99"/>
+              <w:right w:val="single" w:sz="8" w:space="0" w:color="8EAADB" w:themeColor="accent1" w:themeTint="99"/>
             </w:tcBorders>
             <w:shd w:val="clear" w:color="auto" w:fill="auto"/>
           </w:tcPr>
@@ -2225,7 +2230,10 @@
             <w:tcW w:w="2233" w:type="dxa"/>
             <w:gridSpan w:val="4"/>
             <w:tcBorders>
-              <w:left w:val="single" w:sz="4" w:space="0" w:color="4472C4" w:themeColor="accent1"/>
+              <w:top w:val="single" w:sz="8" w:space="0" w:color="8EAADB" w:themeColor="accent1" w:themeTint="99"/>
+              <w:left w:val="single" w:sz="8" w:space="0" w:color="8EAADB" w:themeColor="accent1" w:themeTint="99"/>
+              <w:bottom w:val="single" w:sz="8" w:space="0" w:color="8EAADB" w:themeColor="accent1" w:themeTint="99"/>
+              <w:right w:val="single" w:sz="8" w:space="0" w:color="8EAADB" w:themeColor="accent1" w:themeTint="99"/>
             </w:tcBorders>
             <w:shd w:val="clear" w:color="auto" w:fill="D0CECE" w:themeFill="background2" w:themeFillShade="E6"/>
           </w:tcPr>
@@ -2250,7 +2258,10 @@
             <w:tcW w:w="2232" w:type="dxa"/>
             <w:gridSpan w:val="4"/>
             <w:tcBorders>
-              <w:left w:val="single" w:sz="4" w:space="0" w:color="4472C4" w:themeColor="accent1"/>
+              <w:top w:val="single" w:sz="8" w:space="0" w:color="8EAADB" w:themeColor="accent1" w:themeTint="99"/>
+              <w:left w:val="single" w:sz="8" w:space="0" w:color="8EAADB" w:themeColor="accent1" w:themeTint="99"/>
+              <w:bottom w:val="single" w:sz="8" w:space="0" w:color="8EAADB" w:themeColor="accent1" w:themeTint="99"/>
+              <w:right w:val="single" w:sz="8" w:space="0" w:color="8EAADB" w:themeColor="accent1" w:themeTint="99"/>
             </w:tcBorders>
             <w:shd w:val="clear" w:color="auto" w:fill="auto"/>
           </w:tcPr>
@@ -2275,7 +2286,10 @@
             <w:tcW w:w="2516" w:type="dxa"/>
             <w:gridSpan w:val="3"/>
             <w:tcBorders>
-              <w:left w:val="single" w:sz="4" w:space="0" w:color="4472C4" w:themeColor="accent1"/>
+              <w:top w:val="single" w:sz="8" w:space="0" w:color="8EAADB" w:themeColor="accent1" w:themeTint="99"/>
+              <w:left w:val="single" w:sz="8" w:space="0" w:color="8EAADB" w:themeColor="accent1" w:themeTint="99"/>
+              <w:bottom w:val="single" w:sz="8" w:space="0" w:color="8EAADB" w:themeColor="accent1" w:themeTint="99"/>
+              <w:right w:val="single" w:sz="8" w:space="0" w:color="8EAADB" w:themeColor="accent1" w:themeTint="99"/>
             </w:tcBorders>
             <w:shd w:val="clear" w:color="auto" w:fill="auto"/>
           </w:tcPr>
@@ -2304,6 +2318,12 @@
           <w:tcPr>
             <w:cnfStyle w:val="001000000000" w:firstRow="0" w:lastRow="0" w:firstColumn="1" w:lastColumn="0" w:oddVBand="0" w:evenVBand="0" w:oddHBand="0" w:evenHBand="0" w:firstRowFirstColumn="0" w:firstRowLastColumn="0" w:lastRowFirstColumn="0" w:lastRowLastColumn="0"/>
             <w:tcW w:w="2235" w:type="dxa"/>
+            <w:tcBorders>
+              <w:top w:val="single" w:sz="8" w:space="0" w:color="8EAADB" w:themeColor="accent1" w:themeTint="99"/>
+              <w:left w:val="single" w:sz="8" w:space="0" w:color="8EAADB" w:themeColor="accent1" w:themeTint="99"/>
+              <w:bottom w:val="single" w:sz="8" w:space="0" w:color="8EAADB" w:themeColor="accent1" w:themeTint="99"/>
+              <w:right w:val="single" w:sz="8" w:space="0" w:color="8EAADB" w:themeColor="accent1" w:themeTint="99"/>
+            </w:tcBorders>
             <w:shd w:val="clear" w:color="auto" w:fill="auto"/>
           </w:tcPr>
           <w:p>
@@ -2312,6 +2332,12 @@
                 <w:rFonts w:ascii="Arial" w:hAnsi="Arial"/>
               </w:rPr>
             </w:pPr>
+            <w:r>
+              <w:rPr>
+                <w:rFonts w:ascii="Arial" w:hAnsi="Arial"/>
+              </w:rPr>
+              <w:t xml:space="preserve">Daglig </w:t>
+            </w:r>
             <w:r>
               <w:rPr>
                 <w:rFonts w:ascii="Arial" w:hAnsi="Arial"/>
@@ -2325,7 +2351,10 @@
             <w:tcW w:w="1984" w:type="dxa"/>
             <w:gridSpan w:val="2"/>
             <w:tcBorders>
-              <w:left w:val="single" w:sz="4" w:space="0" w:color="4472C4" w:themeColor="accent1"/>
+              <w:top w:val="single" w:sz="8" w:space="0" w:color="8EAADB" w:themeColor="accent1" w:themeTint="99"/>
+              <w:left w:val="single" w:sz="8" w:space="0" w:color="8EAADB" w:themeColor="accent1" w:themeTint="99"/>
+              <w:bottom w:val="single" w:sz="8" w:space="0" w:color="8EAADB" w:themeColor="accent1" w:themeTint="99"/>
+              <w:right w:val="single" w:sz="8" w:space="0" w:color="8EAADB" w:themeColor="accent1" w:themeTint="99"/>
             </w:tcBorders>
             <w:shd w:val="clear" w:color="auto" w:fill="auto"/>
           </w:tcPr>
@@ -2350,7 +2379,10 @@
             <w:tcW w:w="1559" w:type="dxa"/>
             <w:gridSpan w:val="4"/>
             <w:tcBorders>
-              <w:left w:val="single" w:sz="4" w:space="0" w:color="4472C4" w:themeColor="accent1"/>
+              <w:top w:val="single" w:sz="8" w:space="0" w:color="8EAADB" w:themeColor="accent1" w:themeTint="99"/>
+              <w:left w:val="single" w:sz="8" w:space="0" w:color="8EAADB" w:themeColor="accent1" w:themeTint="99"/>
+              <w:bottom w:val="single" w:sz="8" w:space="0" w:color="8EAADB" w:themeColor="accent1" w:themeTint="99"/>
+              <w:right w:val="single" w:sz="8" w:space="0" w:color="8EAADB" w:themeColor="accent1" w:themeTint="99"/>
             </w:tcBorders>
             <w:shd w:val="clear" w:color="auto" w:fill="auto"/>
           </w:tcPr>
@@ -2375,7 +2407,10 @@
             <w:tcW w:w="1418" w:type="dxa"/>
             <w:gridSpan w:val="3"/>
             <w:tcBorders>
-              <w:left w:val="single" w:sz="4" w:space="0" w:color="4472C4" w:themeColor="accent1"/>
+              <w:top w:val="single" w:sz="8" w:space="0" w:color="8EAADB" w:themeColor="accent1" w:themeTint="99"/>
+              <w:left w:val="single" w:sz="8" w:space="0" w:color="8EAADB" w:themeColor="accent1" w:themeTint="99"/>
+              <w:bottom w:val="single" w:sz="8" w:space="0" w:color="8EAADB" w:themeColor="accent1" w:themeTint="99"/>
+              <w:right w:val="single" w:sz="8" w:space="0" w:color="8EAADB" w:themeColor="accent1" w:themeTint="99"/>
             </w:tcBorders>
             <w:shd w:val="clear" w:color="auto" w:fill="D0CECE" w:themeFill="background2" w:themeFillShade="E6"/>
           </w:tcPr>
@@ -2400,7 +2435,10 @@
             <w:tcW w:w="1276" w:type="dxa"/>
             <w:gridSpan w:val="2"/>
             <w:tcBorders>
-              <w:left w:val="single" w:sz="4" w:space="0" w:color="4472C4" w:themeColor="accent1"/>
+              <w:top w:val="single" w:sz="8" w:space="0" w:color="8EAADB" w:themeColor="accent1" w:themeTint="99"/>
+              <w:left w:val="single" w:sz="8" w:space="0" w:color="8EAADB" w:themeColor="accent1" w:themeTint="99"/>
+              <w:bottom w:val="single" w:sz="8" w:space="0" w:color="8EAADB" w:themeColor="accent1" w:themeTint="99"/>
+              <w:right w:val="single" w:sz="8" w:space="0" w:color="8EAADB" w:themeColor="accent1" w:themeTint="99"/>
             </w:tcBorders>
             <w:shd w:val="clear" w:color="auto" w:fill="auto"/>
           </w:tcPr>
@@ -2425,7 +2463,10 @@
             <w:tcW w:w="2976" w:type="dxa"/>
             <w:gridSpan w:val="4"/>
             <w:tcBorders>
-              <w:left w:val="single" w:sz="4" w:space="0" w:color="4472C4" w:themeColor="accent1"/>
+              <w:top w:val="single" w:sz="8" w:space="0" w:color="8EAADB" w:themeColor="accent1" w:themeTint="99"/>
+              <w:left w:val="single" w:sz="8" w:space="0" w:color="8EAADB" w:themeColor="accent1" w:themeTint="99"/>
+              <w:bottom w:val="single" w:sz="8" w:space="0" w:color="8EAADB" w:themeColor="accent1" w:themeTint="99"/>
+              <w:right w:val="single" w:sz="8" w:space="0" w:color="8EAADB" w:themeColor="accent1" w:themeTint="99"/>
             </w:tcBorders>
             <w:shd w:val="clear" w:color="auto" w:fill="auto"/>
           </w:tcPr>
@@ -2456,8 +2497,9 @@
             <w:tcW w:w="11448" w:type="dxa"/>
             <w:gridSpan w:val="16"/>
             <w:tcBorders>
+              <w:top w:val="single" w:sz="8" w:space="0" w:color="8EAADB" w:themeColor="accent1" w:themeTint="99"/>
               <w:left w:val="single" w:sz="8" w:space="0" w:color="8EAADB" w:themeColor="accent1" w:themeTint="99"/>
-              <w:bottom w:val="single" w:sz="8" w:space="0" w:color="8EAADB"/>
+              <w:bottom w:val="single" w:sz="8" w:space="0" w:color="8EAADB" w:themeColor="accent1" w:themeTint="99"/>
             </w:tcBorders>
             <w:shd w:val="clear" w:color="auto" w:fill="auto"/>
           </w:tcPr>
@@ -2472,7 +2514,6 @@
             <w:r>
               <w:rPr>
                 <w:rFonts w:ascii="Arial" w:hAnsi="Arial"/>
-                <w:b w:val="0"/>
               </w:rPr>
               <w:t>Træningsniveau</w:t>
             </w:r>
@@ -2488,10 +2529,10 @@
             <w:cnfStyle w:val="001000000000" w:firstRow="0" w:lastRow="0" w:firstColumn="1" w:lastColumn="0" w:oddVBand="0" w:evenVBand="0" w:oddHBand="0" w:evenHBand="0" w:firstRowFirstColumn="0" w:firstRowLastColumn="0" w:lastRowFirstColumn="0" w:lastRowLastColumn="0"/>
             <w:tcW w:w="2235" w:type="dxa"/>
             <w:tcBorders>
-              <w:top w:val="single" w:sz="8" w:space="0" w:color="8EAADB"/>
-              <w:left w:val="dashed" w:sz="4" w:space="0" w:color="auto"/>
-              <w:bottom w:val="dashed" w:sz="4" w:space="0" w:color="auto"/>
-              <w:right w:val="dashed" w:sz="4" w:space="0" w:color="auto"/>
+              <w:top w:val="single" w:sz="8" w:space="0" w:color="8EAADB" w:themeColor="accent1" w:themeTint="99"/>
+              <w:left w:val="single" w:sz="8" w:space="0" w:color="8EAADB" w:themeColor="accent1" w:themeTint="99"/>
+              <w:bottom w:val="single" w:sz="8" w:space="0" w:color="8EAADB" w:themeColor="accent1" w:themeTint="99"/>
+              <w:right w:val="single" w:sz="8" w:space="0" w:color="8EAADB" w:themeColor="accent1" w:themeTint="99"/>
             </w:tcBorders>
             <w:shd w:val="clear" w:color="auto" w:fill="auto"/>
           </w:tcPr>
@@ -2514,10 +2555,10 @@
             <w:tcW w:w="3118" w:type="dxa"/>
             <w:gridSpan w:val="5"/>
             <w:tcBorders>
-              <w:top w:val="single" w:sz="8" w:space="0" w:color="8EAADB"/>
-              <w:left w:val="dashed" w:sz="4" w:space="0" w:color="auto"/>
-              <w:bottom w:val="dashed" w:sz="4" w:space="0" w:color="auto"/>
-              <w:right w:val="dashed" w:sz="4" w:space="0" w:color="auto"/>
+              <w:top w:val="single" w:sz="8" w:space="0" w:color="8EAADB" w:themeColor="accent1" w:themeTint="99"/>
+              <w:left w:val="single" w:sz="8" w:space="0" w:color="8EAADB" w:themeColor="accent1" w:themeTint="99"/>
+              <w:bottom w:val="single" w:sz="8" w:space="0" w:color="8EAADB" w:themeColor="accent1" w:themeTint="99"/>
+              <w:right w:val="single" w:sz="8" w:space="0" w:color="8EAADB" w:themeColor="accent1" w:themeTint="99"/>
             </w:tcBorders>
             <w:shd w:val="clear" w:color="auto" w:fill="D0CECE" w:themeFill="background2" w:themeFillShade="E6"/>
           </w:tcPr>
@@ -2542,10 +2583,10 @@
             <w:tcW w:w="3119" w:type="dxa"/>
             <w:gridSpan w:val="6"/>
             <w:tcBorders>
-              <w:top w:val="single" w:sz="8" w:space="0" w:color="8EAADB"/>
-              <w:left w:val="dashed" w:sz="4" w:space="0" w:color="auto"/>
-              <w:bottom w:val="dashed" w:sz="4" w:space="0" w:color="auto"/>
-              <w:right w:val="dashed" w:sz="4" w:space="0" w:color="auto"/>
+              <w:top w:val="single" w:sz="8" w:space="0" w:color="8EAADB" w:themeColor="accent1" w:themeTint="99"/>
+              <w:left w:val="single" w:sz="8" w:space="0" w:color="8EAADB" w:themeColor="accent1" w:themeTint="99"/>
+              <w:bottom w:val="single" w:sz="8" w:space="0" w:color="8EAADB" w:themeColor="accent1" w:themeTint="99"/>
+              <w:right w:val="single" w:sz="8" w:space="0" w:color="8EAADB" w:themeColor="accent1" w:themeTint="99"/>
             </w:tcBorders>
             <w:shd w:val="clear" w:color="auto" w:fill="auto"/>
           </w:tcPr>
@@ -2570,10 +2611,10 @@
             <w:tcW w:w="2976" w:type="dxa"/>
             <w:gridSpan w:val="4"/>
             <w:tcBorders>
-              <w:top w:val="single" w:sz="8" w:space="0" w:color="8EAADB"/>
-              <w:left w:val="dashed" w:sz="4" w:space="0" w:color="auto"/>
-              <w:bottom w:val="dashed" w:sz="4" w:space="0" w:color="auto"/>
-              <w:right w:val="dashed" w:sz="4" w:space="0" w:color="auto"/>
+              <w:top w:val="single" w:sz="8" w:space="0" w:color="8EAADB" w:themeColor="accent1" w:themeTint="99"/>
+              <w:left w:val="single" w:sz="8" w:space="0" w:color="8EAADB" w:themeColor="accent1" w:themeTint="99"/>
+              <w:bottom w:val="single" w:sz="8" w:space="0" w:color="8EAADB" w:themeColor="accent1" w:themeTint="99"/>
+              <w:right w:val="single" w:sz="8" w:space="0" w:color="8EAADB" w:themeColor="accent1" w:themeTint="99"/>
             </w:tcBorders>
             <w:shd w:val="clear" w:color="auto" w:fill="auto"/>
           </w:tcPr>
@@ -2603,10 +2644,10 @@
             <w:cnfStyle w:val="001000000000" w:firstRow="0" w:lastRow="0" w:firstColumn="1" w:lastColumn="0" w:oddVBand="0" w:evenVBand="0" w:oddHBand="0" w:evenHBand="0" w:firstRowFirstColumn="0" w:firstRowLastColumn="0" w:lastRowFirstColumn="0" w:lastRowLastColumn="0"/>
             <w:tcW w:w="2235" w:type="dxa"/>
             <w:tcBorders>
-              <w:top w:val="dashed" w:sz="4" w:space="0" w:color="auto"/>
-              <w:left w:val="dashed" w:sz="4" w:space="0" w:color="auto"/>
-              <w:bottom w:val="dashed" w:sz="4" w:space="0" w:color="auto"/>
-              <w:right w:val="dashed" w:sz="4" w:space="0" w:color="auto"/>
+              <w:top w:val="single" w:sz="8" w:space="0" w:color="8EAADB" w:themeColor="accent1" w:themeTint="99"/>
+              <w:left w:val="single" w:sz="8" w:space="0" w:color="8EAADB" w:themeColor="accent1" w:themeTint="99"/>
+              <w:bottom w:val="single" w:sz="8" w:space="0" w:color="8EAADB" w:themeColor="accent1" w:themeTint="99"/>
+              <w:right w:val="single" w:sz="8" w:space="0" w:color="8EAADB" w:themeColor="accent1" w:themeTint="99"/>
             </w:tcBorders>
             <w:shd w:val="clear" w:color="auto" w:fill="auto"/>
           </w:tcPr>
@@ -2628,10 +2669,10 @@
           <w:tcPr>
             <w:tcW w:w="1039" w:type="dxa"/>
             <w:tcBorders>
-              <w:top w:val="dashed" w:sz="4" w:space="0" w:color="auto"/>
-              <w:left w:val="dashed" w:sz="4" w:space="0" w:color="auto"/>
-              <w:bottom w:val="dashed" w:sz="4" w:space="0" w:color="auto"/>
-              <w:right w:val="dashed" w:sz="4" w:space="0" w:color="auto"/>
+              <w:top w:val="single" w:sz="8" w:space="0" w:color="8EAADB" w:themeColor="accent1" w:themeTint="99"/>
+              <w:left w:val="single" w:sz="8" w:space="0" w:color="8EAADB" w:themeColor="accent1" w:themeTint="99"/>
+              <w:bottom w:val="single" w:sz="8" w:space="0" w:color="8EAADB" w:themeColor="accent1" w:themeTint="99"/>
+              <w:right w:val="single" w:sz="8" w:space="0" w:color="8EAADB" w:themeColor="accent1" w:themeTint="99"/>
             </w:tcBorders>
             <w:shd w:val="clear" w:color="auto" w:fill="auto"/>
           </w:tcPr>
@@ -2656,10 +2697,10 @@
             <w:tcW w:w="1039" w:type="dxa"/>
             <w:gridSpan w:val="2"/>
             <w:tcBorders>
-              <w:top w:val="dashed" w:sz="4" w:space="0" w:color="auto"/>
-              <w:left w:val="dashed" w:sz="4" w:space="0" w:color="auto"/>
-              <w:bottom w:val="dashed" w:sz="4" w:space="0" w:color="auto"/>
-              <w:right w:val="dashed" w:sz="4" w:space="0" w:color="auto"/>
+              <w:top w:val="single" w:sz="8" w:space="0" w:color="8EAADB" w:themeColor="accent1" w:themeTint="99"/>
+              <w:left w:val="single" w:sz="8" w:space="0" w:color="8EAADB" w:themeColor="accent1" w:themeTint="99"/>
+              <w:bottom w:val="single" w:sz="8" w:space="0" w:color="8EAADB" w:themeColor="accent1" w:themeTint="99"/>
+              <w:right w:val="single" w:sz="8" w:space="0" w:color="8EAADB" w:themeColor="accent1" w:themeTint="99"/>
             </w:tcBorders>
             <w:shd w:val="clear" w:color="auto" w:fill="D0CECE" w:themeFill="background2" w:themeFillShade="E6"/>
           </w:tcPr>
@@ -2684,10 +2725,10 @@
             <w:tcW w:w="1040" w:type="dxa"/>
             <w:gridSpan w:val="2"/>
             <w:tcBorders>
-              <w:top w:val="dashed" w:sz="4" w:space="0" w:color="auto"/>
-              <w:left w:val="dashed" w:sz="4" w:space="0" w:color="auto"/>
-              <w:bottom w:val="dashed" w:sz="4" w:space="0" w:color="auto"/>
-              <w:right w:val="dashed" w:sz="4" w:space="0" w:color="auto"/>
+              <w:top w:val="single" w:sz="8" w:space="0" w:color="8EAADB" w:themeColor="accent1" w:themeTint="99"/>
+              <w:left w:val="single" w:sz="8" w:space="0" w:color="8EAADB" w:themeColor="accent1" w:themeTint="99"/>
+              <w:bottom w:val="single" w:sz="8" w:space="0" w:color="8EAADB" w:themeColor="accent1" w:themeTint="99"/>
+              <w:right w:val="single" w:sz="8" w:space="0" w:color="8EAADB" w:themeColor="accent1" w:themeTint="99"/>
             </w:tcBorders>
             <w:shd w:val="clear" w:color="auto" w:fill="auto"/>
           </w:tcPr>
@@ -2712,10 +2753,10 @@
             <w:tcW w:w="1086" w:type="dxa"/>
             <w:gridSpan w:val="2"/>
             <w:tcBorders>
-              <w:top w:val="dashed" w:sz="4" w:space="0" w:color="auto"/>
-              <w:left w:val="dashed" w:sz="4" w:space="0" w:color="auto"/>
-              <w:bottom w:val="dashed" w:sz="4" w:space="0" w:color="auto"/>
-              <w:right w:val="dashed" w:sz="4" w:space="0" w:color="auto"/>
+              <w:top w:val="single" w:sz="8" w:space="0" w:color="8EAADB" w:themeColor="accent1" w:themeTint="99"/>
+              <w:left w:val="single" w:sz="8" w:space="0" w:color="8EAADB" w:themeColor="accent1" w:themeTint="99"/>
+              <w:bottom w:val="single" w:sz="8" w:space="0" w:color="8EAADB" w:themeColor="accent1" w:themeTint="99"/>
+              <w:right w:val="single" w:sz="8" w:space="0" w:color="8EAADB" w:themeColor="accent1" w:themeTint="99"/>
             </w:tcBorders>
             <w:shd w:val="clear" w:color="auto" w:fill="auto"/>
           </w:tcPr>
@@ -2740,10 +2781,10 @@
             <w:tcW w:w="1040" w:type="dxa"/>
             <w:gridSpan w:val="3"/>
             <w:tcBorders>
-              <w:top w:val="dashed" w:sz="4" w:space="0" w:color="auto"/>
-              <w:left w:val="dashed" w:sz="4" w:space="0" w:color="auto"/>
-              <w:bottom w:val="dashed" w:sz="4" w:space="0" w:color="auto"/>
-              <w:right w:val="dashed" w:sz="4" w:space="0" w:color="auto"/>
+              <w:top w:val="single" w:sz="8" w:space="0" w:color="8EAADB" w:themeColor="accent1" w:themeTint="99"/>
+              <w:left w:val="single" w:sz="8" w:space="0" w:color="8EAADB" w:themeColor="accent1" w:themeTint="99"/>
+              <w:bottom w:val="single" w:sz="8" w:space="0" w:color="8EAADB" w:themeColor="accent1" w:themeTint="99"/>
+              <w:right w:val="single" w:sz="8" w:space="0" w:color="8EAADB" w:themeColor="accent1" w:themeTint="99"/>
             </w:tcBorders>
             <w:shd w:val="clear" w:color="auto" w:fill="auto"/>
           </w:tcPr>
@@ -2767,10 +2808,10 @@
           <w:tcPr>
             <w:tcW w:w="993" w:type="dxa"/>
             <w:tcBorders>
-              <w:top w:val="dashed" w:sz="4" w:space="0" w:color="auto"/>
-              <w:left w:val="dashed" w:sz="4" w:space="0" w:color="auto"/>
-              <w:bottom w:val="dashed" w:sz="4" w:space="0" w:color="auto"/>
-              <w:right w:val="dashed" w:sz="4" w:space="0" w:color="auto"/>
+              <w:top w:val="single" w:sz="8" w:space="0" w:color="8EAADB" w:themeColor="accent1" w:themeTint="99"/>
+              <w:left w:val="single" w:sz="8" w:space="0" w:color="8EAADB" w:themeColor="accent1" w:themeTint="99"/>
+              <w:bottom w:val="single" w:sz="8" w:space="0" w:color="8EAADB" w:themeColor="accent1" w:themeTint="99"/>
+              <w:right w:val="single" w:sz="8" w:space="0" w:color="8EAADB" w:themeColor="accent1" w:themeTint="99"/>
             </w:tcBorders>
             <w:shd w:val="clear" w:color="auto" w:fill="auto"/>
           </w:tcPr>
@@ -2795,10 +2836,10 @@
             <w:tcW w:w="991" w:type="dxa"/>
             <w:gridSpan w:val="2"/>
             <w:tcBorders>
-              <w:top w:val="dashed" w:sz="4" w:space="0" w:color="auto"/>
-              <w:left w:val="dashed" w:sz="4" w:space="0" w:color="auto"/>
-              <w:bottom w:val="dashed" w:sz="4" w:space="0" w:color="auto"/>
-              <w:right w:val="dashed" w:sz="4" w:space="0" w:color="auto"/>
+              <w:top w:val="single" w:sz="8" w:space="0" w:color="8EAADB" w:themeColor="accent1" w:themeTint="99"/>
+              <w:left w:val="single" w:sz="8" w:space="0" w:color="8EAADB" w:themeColor="accent1" w:themeTint="99"/>
+              <w:bottom w:val="single" w:sz="8" w:space="0" w:color="8EAADB" w:themeColor="accent1" w:themeTint="99"/>
+              <w:right w:val="single" w:sz="8" w:space="0" w:color="8EAADB" w:themeColor="accent1" w:themeTint="99"/>
             </w:tcBorders>
             <w:shd w:val="clear" w:color="auto" w:fill="auto"/>
           </w:tcPr>
@@ -2822,10 +2863,10 @@
           <w:tcPr>
             <w:tcW w:w="993" w:type="dxa"/>
             <w:tcBorders>
-              <w:top w:val="dashed" w:sz="4" w:space="0" w:color="auto"/>
-              <w:left w:val="dashed" w:sz="4" w:space="0" w:color="auto"/>
-              <w:bottom w:val="dashed" w:sz="4" w:space="0" w:color="auto"/>
-              <w:right w:val="dashed" w:sz="4" w:space="0" w:color="auto"/>
+              <w:top w:val="single" w:sz="8" w:space="0" w:color="8EAADB" w:themeColor="accent1" w:themeTint="99"/>
+              <w:left w:val="single" w:sz="8" w:space="0" w:color="8EAADB" w:themeColor="accent1" w:themeTint="99"/>
+              <w:bottom w:val="single" w:sz="8" w:space="0" w:color="8EAADB" w:themeColor="accent1" w:themeTint="99"/>
+              <w:right w:val="single" w:sz="8" w:space="0" w:color="8EAADB" w:themeColor="accent1" w:themeTint="99"/>
             </w:tcBorders>
             <w:shd w:val="clear" w:color="auto" w:fill="auto"/>
           </w:tcPr>
@@ -2849,10 +2890,10 @@
           <w:tcPr>
             <w:tcW w:w="992" w:type="dxa"/>
             <w:tcBorders>
-              <w:top w:val="dashed" w:sz="4" w:space="0" w:color="auto"/>
-              <w:left w:val="dashed" w:sz="4" w:space="0" w:color="auto"/>
-              <w:bottom w:val="dashed" w:sz="4" w:space="0" w:color="auto"/>
-              <w:right w:val="dashed" w:sz="4" w:space="0" w:color="auto"/>
+              <w:top w:val="single" w:sz="8" w:space="0" w:color="8EAADB" w:themeColor="accent1" w:themeTint="99"/>
+              <w:left w:val="single" w:sz="8" w:space="0" w:color="8EAADB" w:themeColor="accent1" w:themeTint="99"/>
+              <w:bottom w:val="single" w:sz="8" w:space="0" w:color="8EAADB" w:themeColor="accent1" w:themeTint="99"/>
+              <w:right w:val="single" w:sz="8" w:space="0" w:color="8EAADB" w:themeColor="accent1" w:themeTint="99"/>
             </w:tcBorders>
             <w:shd w:val="clear" w:color="auto" w:fill="auto"/>
           </w:tcPr>
@@ -2882,7 +2923,7 @@
             <w:cnfStyle w:val="001000000000" w:firstRow="0" w:lastRow="0" w:firstColumn="1" w:lastColumn="0" w:oddVBand="0" w:evenVBand="0" w:oddHBand="0" w:evenHBand="0" w:firstRowFirstColumn="0" w:firstRowLastColumn="0" w:lastRowFirstColumn="0" w:lastRowLastColumn="0"/>
             <w:tcW w:w="2235" w:type="dxa"/>
             <w:tcBorders>
-              <w:top w:val="dashed" w:sz="4" w:space="0" w:color="auto"/>
+              <w:top w:val="single" w:sz="8" w:space="0" w:color="8EAADB" w:themeColor="accent1" w:themeTint="99"/>
               <w:left w:val="dashed" w:sz="4" w:space="0" w:color="auto"/>
               <w:bottom w:val="dashed" w:sz="4" w:space="0" w:color="auto"/>
               <w:right w:val="dashed" w:sz="4" w:space="0" w:color="auto"/>
@@ -2908,7 +2949,7 @@
             <w:tcW w:w="3118" w:type="dxa"/>
             <w:gridSpan w:val="5"/>
             <w:tcBorders>
-              <w:top w:val="dashed" w:sz="4" w:space="0" w:color="auto"/>
+              <w:top w:val="single" w:sz="8" w:space="0" w:color="8EAADB" w:themeColor="accent1" w:themeTint="99"/>
               <w:left w:val="dashed" w:sz="4" w:space="0" w:color="auto"/>
               <w:bottom w:val="dashed" w:sz="4" w:space="0" w:color="auto"/>
               <w:right w:val="dashed" w:sz="4" w:space="0" w:color="auto"/>
@@ -2943,7 +2984,7 @@
             <w:tcW w:w="3119" w:type="dxa"/>
             <w:gridSpan w:val="6"/>
             <w:tcBorders>
-              <w:top w:val="dashed" w:sz="4" w:space="0" w:color="auto"/>
+              <w:top w:val="single" w:sz="8" w:space="0" w:color="8EAADB" w:themeColor="accent1" w:themeTint="99"/>
               <w:left w:val="dashed" w:sz="4" w:space="0" w:color="auto"/>
               <w:bottom w:val="dashed" w:sz="4" w:space="0" w:color="auto"/>
               <w:right w:val="dashed" w:sz="4" w:space="0" w:color="auto"/>
@@ -2971,7 +3012,7 @@
             <w:tcW w:w="2976" w:type="dxa"/>
             <w:gridSpan w:val="4"/>
             <w:tcBorders>
-              <w:top w:val="dashed" w:sz="4" w:space="0" w:color="auto"/>
+              <w:top w:val="single" w:sz="8" w:space="0" w:color="8EAADB" w:themeColor="accent1" w:themeTint="99"/>
               <w:left w:val="dashed" w:sz="4" w:space="0" w:color="auto"/>
               <w:bottom w:val="dashed" w:sz="4" w:space="0" w:color="auto"/>
               <w:right w:val="dashed" w:sz="4" w:space="0" w:color="auto"/>
@@ -3030,7 +3071,6 @@
             <w:r>
               <w:rPr>
                 <w:rFonts w:ascii="Arial" w:hAnsi="Arial"/>
-                <w:b w:val="0"/>
               </w:rPr>
               <w:t>Reguleret træningsniveau</w:t>
             </w:r>
@@ -3963,7 +4003,7 @@
 </file>
 
 <file path=customXml/itemProps1.xml><?xml version="1.0" encoding="utf-8"?>
-<ds:datastoreItem xmlns:ds="http://schemas.openxmlformats.org/officeDocument/2006/customXml" ds:itemID="{ED4E89F5-BB77-4B8B-AD1D-A2B664C4FC10}">
+<ds:datastoreItem xmlns:ds="http://schemas.openxmlformats.org/officeDocument/2006/customXml" ds:itemID="{68B2C7CB-186A-4F32-894B-3A1565A4BA95}">
   <ds:schemaRefs>
     <ds:schemaRef ds:uri="http://schemas.openxmlformats.org/officeDocument/2006/bibliography"/>
   </ds:schemaRefs>

</xml_diff>